<commit_message>
Modelo paju, perfilCompliance e chamada do engine no lugar do serasa
</commit_message>
<xml_diff>
--- a/galleriafinancas/src/resource/ModeloParecerJuridico.docx
+++ b/galleriafinancas/src/resource/ModeloParecerJuridico.docx
@@ -19,7 +19,7 @@
           <w:b/>
           <w:bCs/>
         </w:rPr>
-        <w:t>Campinas, 22 de maio de 2023.</w:t>
+        <w:t>Campinas, #{dataGeracao}.</w:t>
       </w:r>
     </w:p>
     <w:p>
@@ -107,7 +107,7 @@
       </w:pPr>
       <w:r>
         <w:rPr/>
-        <w:t>Em resposta à solicitação do Parecer Jurídico #{numeroContrato} acerca da operação que envolve como garantia o imóvel matriculado sob o nº #{numeroMatricula} , registrado perante o #{cartorio}, consistente em [...] , nos manifestamos nos termos abaixo aduzidos:</w:t>
+        <w:t>Em resposta à solicitação do Parecer Jurídico #{numeroContrato} acerca da operação que envolve como garantia o imóvel matriculado sob o nº #{numeroMatricula}, registrado perante o #{cartorio}, consistente em #{endereco}, nos manifestamos nos termos abaixo aduzidos:</w:t>
       </w:r>
     </w:p>
     <w:p>
@@ -770,7 +770,12 @@
             </w:r>
             <w:r>
               <w:rPr>
-                <w:rFonts w:cs="Calibri"/>
+                <w:rFonts w:eastAsia="Calibri" w:cs="Calibri"/>
+                <w:color w:val="auto"/>
+                <w:kern w:val="0"/>
+                <w:sz w:val="22"/>
+                <w:szCs w:val="22"/>
+                <w:lang w:val="pt-BR" w:eastAsia="en-US" w:bidi="ar-SA"/>
               </w:rPr>
               <w:t>#{estadoCivil}</w:t>
             </w:r>
@@ -974,8 +979,9 @@
               <w:contextualSpacing/>
               <w:jc w:val="center"/>
               <w:rPr>
-                <w:sz w:val="28"/>
-                <w:szCs w:val="28"/>
+                <w:color w:val="FFFFFF"/>
+                <w:highlight w:val="none"/>
+                <w:shd w:fill="000000" w:val="clear"/>
               </w:rPr>
             </w:pPr>
             <w:r>
@@ -983,9 +989,11 @@
                 <w:rFonts w:cs="Calibri"/>
                 <w:b/>
                 <w:bCs/>
+                <w:color w:val="FFFFFF"/>
                 <w:sz w:val="28"/>
                 <w:szCs w:val="28"/>
                 <w:u w:val="single"/>
+                <w:shd w:fill="000000" w:val="clear"/>
               </w:rPr>
               <w:t>#{nome}</w:t>
             </w:r>
@@ -1063,7 +1071,7 @@
                 <w:b/>
                 <w:bCs/>
               </w:rPr>
-              <w:t xml:space="preserve">ESTADO CIVIL: </w:t>
+              <w:t xml:space="preserve">Estado Civil: </w:t>
             </w:r>
             <w:r>
               <w:rPr>
@@ -1308,8 +1316,9 @@
               <w:contextualSpacing/>
               <w:jc w:val="center"/>
               <w:rPr>
-                <w:sz w:val="28"/>
-                <w:szCs w:val="28"/>
+                <w:color w:val="FFFFFF"/>
+                <w:highlight w:val="none"/>
+                <w:shd w:fill="000000" w:val="clear"/>
               </w:rPr>
             </w:pPr>
             <w:r>
@@ -1317,9 +1326,11 @@
                 <w:rFonts w:cs="Calibri"/>
                 <w:b/>
                 <w:bCs/>
+                <w:color w:val="FFFFFF"/>
                 <w:sz w:val="28"/>
                 <w:szCs w:val="28"/>
                 <w:u w:val="single"/>
+                <w:shd w:fill="000000" w:val="clear"/>
               </w:rPr>
               <w:t>#{nome}</w:t>
             </w:r>
@@ -1761,46 +1772,92 @@
       </w:pPr>
       <w:r>
         <w:rPr/>
-        <w:drawing>
-          <wp:inline distT="0" distB="0" distL="0" distR="0">
-            <wp:extent cx="2619375" cy="1095375"/>
-            <wp:effectExtent l="0" t="0" r="0" b="0"/>
-            <wp:docPr id="1" name="Imagem 4" descr="Texto, Carta&#10;&#10;Descrição gerada automaticamente"/>
-            <wp:cNvGraphicFramePr>
-              <a:graphicFrameLocks xmlns:a="http://schemas.openxmlformats.org/drawingml/2006/main" noChangeAspect="1"/>
-            </wp:cNvGraphicFramePr>
-            <a:graphic xmlns:a="http://schemas.openxmlformats.org/drawingml/2006/main">
-              <a:graphicData uri="http://schemas.openxmlformats.org/drawingml/2006/picture">
-                <pic:pic xmlns:pic="http://schemas.openxmlformats.org/drawingml/2006/picture">
-                  <pic:nvPicPr>
-                    <pic:cNvPr id="1" name="Imagem 4" descr="Texto, Carta&#10;&#10;Descrição gerada automaticamente"/>
-                    <pic:cNvPicPr>
-                      <a:picLocks noChangeAspect="1" noChangeArrowheads="1"/>
-                    </pic:cNvPicPr>
-                  </pic:nvPicPr>
-                  <pic:blipFill>
-                    <a:blip r:embed="rId2"/>
-                    <a:stretch>
-                      <a:fillRect/>
-                    </a:stretch>
-                  </pic:blipFill>
-                  <pic:spPr bwMode="auto">
-                    <a:xfrm>
-                      <a:off x="0" y="0"/>
-                      <a:ext cx="2619375" cy="1095375"/>
-                    </a:xfrm>
-                    <a:prstGeom prst="rect">
-                      <a:avLst/>
-                    </a:prstGeom>
-                  </pic:spPr>
-                </pic:pic>
-              </a:graphicData>
-            </a:graphic>
-          </wp:inline>
-        </w:drawing>
+        <mc:AlternateContent>
+          <mc:Choice Requires="wps">
+            <w:drawing>
+              <wp:anchor behindDoc="0" distT="635" distB="1270" distL="1270" distR="635" simplePos="0" locked="0" layoutInCell="1" allowOverlap="1" relativeHeight="5">
+                <wp:simplePos x="0" y="0"/>
+                <wp:positionH relativeFrom="column">
+                  <wp:posOffset>1656080</wp:posOffset>
+                </wp:positionH>
+                <wp:positionV relativeFrom="paragraph">
+                  <wp:posOffset>19050</wp:posOffset>
+                </wp:positionV>
+                <wp:extent cx="2229485" cy="905510"/>
+                <wp:effectExtent l="1270" t="635" r="635" b="1270"/>
+                <wp:wrapNone/>
+                <wp:docPr id="1" name="Forma 1"/>
+                <a:graphic xmlns:a="http://schemas.openxmlformats.org/drawingml/2006/main">
+                  <a:graphicData uri="http://schemas.microsoft.com/office/word/2010/wordprocessingShape">
+                    <wps:wsp>
+                      <wps:cNvSpPr/>
+                      <wps:spPr>
+                        <a:xfrm>
+                          <a:off x="0" y="0"/>
+                          <a:ext cx="2229480" cy="905400"/>
+                        </a:xfrm>
+                        <a:prstGeom prst="roundRect">
+                          <a:avLst>
+                            <a:gd name="adj" fmla="val 16667"/>
+                          </a:avLst>
+                        </a:prstGeom>
+                        <a:solidFill>
+                          <a:srgbClr val="ffff00"/>
+                        </a:solidFill>
+                        <a:ln w="0">
+                          <a:solidFill>
+                            <a:srgbClr val="3465a4"/>
+                          </a:solidFill>
+                        </a:ln>
+                      </wps:spPr>
+                      <wps:style>
+                        <a:lnRef idx="0"/>
+                        <a:fillRef idx="0"/>
+                        <a:effectRef idx="0"/>
+                        <a:fontRef idx="minor"/>
+                      </wps:style>
+                      <wps:txbx>
+                        <w:txbxContent>
+                          <w:p>
+                            <w:pPr>
+                              <w:pStyle w:val="Contedodoquadro"/>
+                              <w:overflowPunct w:val="false"/>
+                              <w:jc w:val="center"/>
+                              <w:rPr>
+                                <w:color w:val="000000"/>
+                              </w:rPr>
+                            </w:pPr>
+                            <w:r>
+                              <w:rPr>
+                                <w:b/>
+                                <w:bCs/>
+                                <w:color w:val="000000"/>
+                                <w:sz w:val="36"/>
+                                <w:szCs w:val="36"/>
+                                <w:lang w:eastAsia="pt-BR"/>
+                              </w:rPr>
+                              <w:t>ASSINATURA</w:t>
+                            </w:r>
+                          </w:p>
+                        </w:txbxContent>
+                      </wps:txbx>
+                      <wps:bodyPr lIns="0" rIns="0" tIns="0" bIns="0" anchor="ctr">
+                        <a:noAutofit/>
+                      </wps:bodyPr>
+                    </wps:wsp>
+                  </a:graphicData>
+                </a:graphic>
+              </wp:anchor>
+            </w:drawing>
+          </mc:Choice>
+          <mc:Fallback>
+            <w:pict/>
+          </mc:Fallback>
+        </mc:AlternateContent>
       </w:r>
       <w:bookmarkStart w:id="0" w:name="_GoBack"/>
-      <w:bookmarkEnd w:id="0"/>
+      <w:bookmarkStart w:id="1" w:name="_GoBack"/>
+      <w:bookmarkEnd w:id="1"/>
     </w:p>
     <w:p>
       <w:pPr>
@@ -1830,8 +1887,8 @@
       </w:r>
     </w:p>
     <w:sectPr>
-      <w:headerReference w:type="default" r:id="rId3"/>
-      <w:footerReference w:type="default" r:id="rId4"/>
+      <w:headerReference w:type="default" r:id="rId2"/>
+      <w:footerReference w:type="default" r:id="rId3"/>
       <w:type w:val="nextPage"/>
       <w:pgSz w:w="11906" w:h="16838"/>
       <w:pgMar w:left="1701" w:right="1701" w:gutter="0" w:header="708" w:top="1927" w:footer="1843" w:bottom="2419"/>
@@ -1868,7 +1925,7 @@
     <w:r>
       <w:rPr/>
       <w:drawing>
-        <wp:anchor behindDoc="1" distT="0" distB="0" distL="0" distR="0" simplePos="0" locked="0" layoutInCell="0" allowOverlap="1" relativeHeight="5">
+        <wp:anchor behindDoc="1" distT="0" distB="0" distL="0" distR="0" simplePos="0" locked="0" layoutInCell="0" allowOverlap="1" relativeHeight="4">
           <wp:simplePos x="0" y="0"/>
           <wp:positionH relativeFrom="margin">
             <wp:posOffset>-1099185</wp:posOffset>
@@ -2444,5 +2501,12 @@
       <w:lang w:val="pt-BR" w:eastAsia="pt-BR" w:bidi="ar-SA"/>
     </w:rPr>
   </w:style>
+  <w:style w:type="paragraph" w:styleId="Contedodoquadro">
+    <w:name w:val="Conteúdo do quadro"/>
+    <w:basedOn w:val="Normal"/>
+    <w:qFormat/>
+    <w:pPr/>
+    <w:rPr/>
+  </w:style>
 </w:styles>
 </file>
</xml_diff>

<commit_message>
Colocando as certidoes plexi no esqueleto do paju
</commit_message>
<xml_diff>
--- a/galleriafinancas/src/resource/ModeloParecerJuridico.docx
+++ b/galleriafinancas/src/resource/ModeloParecerJuridico.docx
@@ -1207,7 +1207,27 @@
                 <w:sz w:val="24"/>
                 <w:szCs w:val="24"/>
               </w:rPr>
-              <w:t xml:space="preserve">Situação Docket: </w:t>
+              <w:t xml:space="preserve">Situação </w:t>
+            </w:r>
+            <w:r>
+              <w:rPr>
+                <w:rFonts w:cs="Calibri"/>
+                <w:b w:val="false"/>
+                <w:bCs w:val="false"/>
+                <w:sz w:val="24"/>
+                <w:szCs w:val="24"/>
+              </w:rPr>
+              <w:t>#{tipoCertidao}</w:t>
+            </w:r>
+            <w:r>
+              <w:rPr>
+                <w:rFonts w:cs="Calibri"/>
+                <w:b w:val="false"/>
+                <w:bCs w:val="false"/>
+                <w:sz w:val="24"/>
+                <w:szCs w:val="24"/>
+              </w:rPr>
+              <w:t xml:space="preserve">: </w:t>
             </w:r>
             <w:r>
               <w:rPr>
@@ -1503,7 +1523,27 @@
                 <w:sz w:val="24"/>
                 <w:szCs w:val="24"/>
               </w:rPr>
-              <w:t xml:space="preserve">Situação Docket: </w:t>
+              <w:t xml:space="preserve">Situação </w:t>
+            </w:r>
+            <w:r>
+              <w:rPr>
+                <w:rFonts w:cs="Calibri"/>
+                <w:b w:val="false"/>
+                <w:bCs w:val="false"/>
+                <w:sz w:val="24"/>
+                <w:szCs w:val="24"/>
+              </w:rPr>
+              <w:t>#{tipoCertidao}</w:t>
+            </w:r>
+            <w:r>
+              <w:rPr>
+                <w:rFonts w:cs="Calibri"/>
+                <w:b w:val="false"/>
+                <w:bCs w:val="false"/>
+                <w:sz w:val="24"/>
+                <w:szCs w:val="24"/>
+              </w:rPr>
+              <w:t xml:space="preserve">: </w:t>
             </w:r>
             <w:r>
               <w:rPr>

</xml_diff>

<commit_message>
Colocando certidoes negativas do netrin no paju
</commit_message>
<xml_diff>
--- a/galleriafinancas/src/resource/ModeloParecerJuridico.docx
+++ b/galleriafinancas/src/resource/ModeloParecerJuridico.docx
@@ -1207,27 +1207,7 @@
                 <w:sz w:val="24"/>
                 <w:szCs w:val="24"/>
               </w:rPr>
-              <w:t xml:space="preserve">Situação </w:t>
-            </w:r>
-            <w:r>
-              <w:rPr>
-                <w:rFonts w:cs="Calibri"/>
-                <w:b w:val="false"/>
-                <w:bCs w:val="false"/>
-                <w:sz w:val="24"/>
-                <w:szCs w:val="24"/>
-              </w:rPr>
-              <w:t>#{tipoCertidao}</w:t>
-            </w:r>
-            <w:r>
-              <w:rPr>
-                <w:rFonts w:cs="Calibri"/>
-                <w:b w:val="false"/>
-                <w:bCs w:val="false"/>
-                <w:sz w:val="24"/>
-                <w:szCs w:val="24"/>
-              </w:rPr>
-              <w:t xml:space="preserve">: </w:t>
+              <w:t xml:space="preserve">Situação: </w:t>
             </w:r>
             <w:r>
               <w:rPr>
@@ -1523,27 +1503,7 @@
                 <w:sz w:val="24"/>
                 <w:szCs w:val="24"/>
               </w:rPr>
-              <w:t xml:space="preserve">Situação </w:t>
-            </w:r>
-            <w:r>
-              <w:rPr>
-                <w:rFonts w:cs="Calibri"/>
-                <w:b w:val="false"/>
-                <w:bCs w:val="false"/>
-                <w:sz w:val="24"/>
-                <w:szCs w:val="24"/>
-              </w:rPr>
-              <w:t>#{tipoCertidao}</w:t>
-            </w:r>
-            <w:r>
-              <w:rPr>
-                <w:rFonts w:cs="Calibri"/>
-                <w:b w:val="false"/>
-                <w:bCs w:val="false"/>
-                <w:sz w:val="24"/>
-                <w:szCs w:val="24"/>
-              </w:rPr>
-              <w:t xml:space="preserve">: </w:t>
+              <w:t xml:space="preserve">Situação: </w:t>
             </w:r>
             <w:r>
               <w:rPr>
@@ -1861,7 +1821,7 @@
                           <w:p>
                             <w:pPr>
                               <w:pStyle w:val="Contedodoquadro"/>
-                              <w:overflowPunct w:val="true"/>
+                              <w:overflowPunct w:val="false"/>
                               <w:jc w:val="center"/>
                               <w:rPr>
                                 <w:color w:val="000000"/>
@@ -2303,7 +2263,7 @@
     <w:pPr>
       <w:widowControl/>
       <w:suppressAutoHyphens w:val="true"/>
-      <w:overflowPunct w:val="false"/>
+      <w:overflowPunct w:val="true"/>
       <w:bidi w:val="0"/>
       <w:spacing w:before="0" w:after="0"/>
       <w:jc w:val="left"/>

</xml_diff>

<commit_message>
CertidoesPaju - detalhando processos
</commit_message>
<xml_diff>
--- a/galleriafinancas/src/resource/ModeloParecerJuridico.docx
+++ b/galleriafinancas/src/resource/ModeloParecerJuridico.docx
@@ -107,7 +107,7 @@
       </w:pPr>
       <w:r>
         <w:rPr/>
-        <w:t>Em resposta à solicitação do Parecer Jurídico #{numeroContrato} acerca da operação que envolve como garantia o imóvel matriculado sob o nº #{numeroMatricula}, registrado perante o #{cartorio}, consistente em #{endereco}, nos manifestamos nos termos abaixo aduzidos:</w:t>
+        <w:t>Em resposta à solicitação do Parecer Jurídico #{numeroContrato} acerca da operação que envolve como garantia o imóvel matriculado sob o nº #{numeroMatricula}, registrado perante o #{numeroCartorio} #{cartorio} de #{cidadeCartorio} consistente em #{endereco}, nos manifestamos nos termos abaixo aduzidos:</w:t>
       </w:r>
     </w:p>
     <w:p>
@@ -1148,17 +1148,6 @@
               </w:rPr>
               <w:t>#{nomeDocumento}</w:t>
             </w:r>
-            <w:r>
-              <w:rPr>
-                <w:rFonts w:cs="Calibri"/>
-                <w:b/>
-                <w:bCs/>
-                <w:sz w:val="22"/>
-                <w:szCs w:val="22"/>
-                <w:shd w:fill="auto" w:val="clear"/>
-              </w:rPr>
-              <w:t xml:space="preserve"> - #{estadoNome}</w:t>
-            </w:r>
           </w:p>
           <w:p>
             <w:pPr>
@@ -1204,11 +1193,69 @@
                 <w:rFonts w:cs="Calibri"/>
                 <w:b w:val="false"/>
                 <w:bCs w:val="false"/>
-                <w:sz w:val="24"/>
-                <w:szCs w:val="24"/>
-              </w:rPr>
-              <w:t xml:space="preserve">Situação: </w:t>
-            </w:r>
+                <w:sz w:val="22"/>
+                <w:szCs w:val="22"/>
+              </w:rPr>
+              <w:t>#{situacao}</w:t>
+            </w:r>
+          </w:p>
+          <w:p>
+            <w:pPr>
+              <w:pStyle w:val="Normal"/>
+              <w:widowControl w:val="false"/>
+              <w:suppressAutoHyphens w:val="true"/>
+              <w:ind w:left="0" w:right="-1" w:hanging="0"/>
+              <w:jc w:val="both"/>
+              <w:rPr>
+                <w:b w:val="false"/>
+                <w:bCs w:val="false"/>
+              </w:rPr>
+            </w:pPr>
+            <w:r>
+              <w:rPr>
+                <w:b w:val="false"/>
+                <w:bCs w:val="false"/>
+              </w:rPr>
+            </w:r>
+          </w:p>
+          <w:p>
+            <w:pPr>
+              <w:pStyle w:val="Normal"/>
+              <w:widowControl w:val="false"/>
+              <w:suppressAutoHyphens w:val="true"/>
+              <w:ind w:left="0" w:right="-1" w:hanging="0"/>
+              <w:jc w:val="both"/>
+              <w:rPr>
+                <w:highlight w:val="none"/>
+                <w:shd w:fill="CCCCCC" w:val="clear"/>
+              </w:rPr>
+            </w:pPr>
+            <w:r>
+              <w:rPr>
+                <w:rFonts w:cs="Calibri"/>
+                <w:b/>
+                <w:bCs/>
+                <w:i/>
+                <w:iCs/>
+                <w:sz w:val="22"/>
+                <w:szCs w:val="22"/>
+                <w:shd w:fill="CCCCCC" w:val="clear"/>
+              </w:rPr>
+              <w:t>#{processosIdentificacaoCertidoesDocumento}</w:t>
+            </w:r>
+          </w:p>
+          <w:p>
+            <w:pPr>
+              <w:pStyle w:val="Normal"/>
+              <w:widowControl w:val="false"/>
+              <w:suppressAutoHyphens w:val="true"/>
+              <w:ind w:left="0" w:right="-1" w:hanging="0"/>
+              <w:jc w:val="both"/>
+              <w:rPr>
+                <w:b w:val="false"/>
+                <w:bCs w:val="false"/>
+              </w:rPr>
+            </w:pPr>
             <w:r>
               <w:rPr>
                 <w:rFonts w:cs="Calibri"/>
@@ -1217,7 +1264,56 @@
                 <w:sz w:val="22"/>
                 <w:szCs w:val="22"/>
               </w:rPr>
-              <w:t>#{situacao}</w:t>
+              <w:t>#{pfCertidoesDocumento}</w:t>
+            </w:r>
+          </w:p>
+          <w:p>
+            <w:pPr>
+              <w:pStyle w:val="Normal"/>
+              <w:widowControl w:val="false"/>
+              <w:suppressAutoHyphens w:val="true"/>
+              <w:ind w:left="0" w:right="-1" w:hanging="0"/>
+              <w:jc w:val="both"/>
+              <w:rPr>
+                <w:highlight w:val="none"/>
+                <w:shd w:fill="CCCCCC" w:val="clear"/>
+              </w:rPr>
+            </w:pPr>
+            <w:r>
+              <w:rPr>
+                <w:rFonts w:cs="Calibri"/>
+                <w:b/>
+                <w:bCs/>
+                <w:i/>
+                <w:iCs/>
+                <w:sz w:val="22"/>
+                <w:szCs w:val="22"/>
+                <w:shd w:fill="CCCCCC" w:val="clear"/>
+              </w:rPr>
+              <w:t>#{processosIdentificacaoCertidoesSimilariedade}</w:t>
+            </w:r>
+          </w:p>
+          <w:p>
+            <w:pPr>
+              <w:pStyle w:val="Normal"/>
+              <w:widowControl w:val="false"/>
+              <w:suppressAutoHyphens w:val="true"/>
+              <w:ind w:left="0" w:right="-1" w:hanging="0"/>
+              <w:jc w:val="both"/>
+              <w:rPr>
+                <w:b w:val="false"/>
+                <w:bCs w:val="false"/>
+              </w:rPr>
+            </w:pPr>
+            <w:r>
+              <w:rPr>
+                <w:rFonts w:cs="Calibri"/>
+                <w:b w:val="false"/>
+                <w:bCs w:val="false"/>
+                <w:sz w:val="22"/>
+                <w:szCs w:val="22"/>
+              </w:rPr>
+              <w:t>#{pfCertidoesSimilariedade}</w:t>
             </w:r>
           </w:p>
           <w:p>
@@ -1485,26 +1581,6 @@
                 <w:bCs w:val="false"/>
               </w:rPr>
             </w:pPr>
-            <w:r>
-              <w:rPr>
-                <w:rFonts w:cs="Calibri"/>
-                <w:b w:val="false"/>
-                <w:bCs w:val="false"/>
-                <w:sz w:val="24"/>
-                <w:szCs w:val="24"/>
-              </w:rPr>
-              <w:t xml:space="preserve"> </w:t>
-            </w:r>
-            <w:r>
-              <w:rPr>
-                <w:rFonts w:cs="Calibri"/>
-                <w:b w:val="false"/>
-                <w:bCs w:val="false"/>
-                <w:sz w:val="24"/>
-                <w:szCs w:val="24"/>
-              </w:rPr>
-              <w:t xml:space="preserve">Situação: </w:t>
-            </w:r>
             <w:r>
               <w:rPr>
                 <w:rFonts w:cs="Calibri"/>
@@ -1821,7 +1897,7 @@
                           <w:p>
                             <w:pPr>
                               <w:pStyle w:val="Contedodoquadro"/>
-                              <w:overflowPunct w:val="false"/>
+                              <w:overflowPunct w:val="true"/>
                               <w:jc w:val="center"/>
                               <w:rPr>
                                 <w:color w:val="000000"/>
@@ -1925,13 +2001,13 @@
     <w:r>
       <w:rPr/>
       <w:drawing>
-        <wp:anchor behindDoc="1" distT="0" distB="0" distL="0" distR="0" simplePos="0" locked="0" layoutInCell="0" allowOverlap="1" relativeHeight="4">
+        <wp:anchor behindDoc="1" distT="0" distB="0" distL="0" distR="0" simplePos="0" locked="0" layoutInCell="1" allowOverlap="1" relativeHeight="4">
           <wp:simplePos x="0" y="0"/>
-          <wp:positionH relativeFrom="margin">
-            <wp:posOffset>-1099185</wp:posOffset>
+          <wp:positionH relativeFrom="column">
+            <wp:posOffset>-1080135</wp:posOffset>
           </wp:positionH>
-          <wp:positionV relativeFrom="margin">
-            <wp:posOffset>-610235</wp:posOffset>
+          <wp:positionV relativeFrom="paragraph">
+            <wp:posOffset>135255</wp:posOffset>
           </wp:positionV>
           <wp:extent cx="7562215" cy="9829800"/>
           <wp:effectExtent l="0" t="0" r="0" b="0"/>
@@ -2263,7 +2339,7 @@
     <w:pPr>
       <w:widowControl/>
       <w:suppressAutoHyphens w:val="true"/>
-      <w:overflowPunct w:val="true"/>
+      <w:overflowPunct w:val="false"/>
       <w:bidi w:val="0"/>
       <w:spacing w:before="0" w:after="0"/>
       <w:jc w:val="left"/>

</xml_diff>

<commit_message>
Acertos no modelo paju, processos de PJ
remoção de tipo de arquivos para geração
</commit_message>
<xml_diff>
--- a/galleriafinancas/src/resource/ModeloParecerJuridico.docx
+++ b/galleriafinancas/src/resource/ModeloParecerJuridico.docx
@@ -1590,6 +1590,123 @@
                 <w:szCs w:val="22"/>
               </w:rPr>
               <w:t>#{situacao}</w:t>
+            </w:r>
+          </w:p>
+          <w:p>
+            <w:pPr>
+              <w:pStyle w:val="Normal"/>
+              <w:widowControl w:val="false"/>
+              <w:suppressAutoHyphens w:val="true"/>
+              <w:ind w:left="0" w:right="-1" w:hanging="0"/>
+              <w:jc w:val="both"/>
+              <w:rPr>
+                <w:b w:val="false"/>
+                <w:bCs w:val="false"/>
+              </w:rPr>
+            </w:pPr>
+            <w:r>
+              <w:rPr>
+                <w:b w:val="false"/>
+                <w:bCs w:val="false"/>
+              </w:rPr>
+            </w:r>
+          </w:p>
+          <w:p>
+            <w:pPr>
+              <w:pStyle w:val="Normal"/>
+              <w:widowControl w:val="false"/>
+              <w:suppressAutoHyphens w:val="true"/>
+              <w:ind w:left="0" w:right="-1" w:hanging="0"/>
+              <w:jc w:val="both"/>
+              <w:rPr>
+                <w:highlight w:val="none"/>
+                <w:shd w:fill="CCCCCC" w:val="clear"/>
+              </w:rPr>
+            </w:pPr>
+            <w:r>
+              <w:rPr>
+                <w:rFonts w:cs="Calibri"/>
+                <w:b/>
+                <w:bCs/>
+                <w:i/>
+                <w:iCs/>
+                <w:sz w:val="22"/>
+                <w:szCs w:val="22"/>
+                <w:shd w:fill="CCCCCC" w:val="clear"/>
+              </w:rPr>
+              <w:t>#{processosIdentificacaoCertidoesDocumento}</w:t>
+            </w:r>
+          </w:p>
+          <w:p>
+            <w:pPr>
+              <w:pStyle w:val="Normal"/>
+              <w:widowControl w:val="false"/>
+              <w:suppressAutoHyphens w:val="true"/>
+              <w:ind w:left="0" w:right="-1" w:hanging="0"/>
+              <w:jc w:val="both"/>
+              <w:rPr>
+                <w:b w:val="false"/>
+                <w:bCs w:val="false"/>
+              </w:rPr>
+            </w:pPr>
+            <w:r>
+              <w:rPr>
+                <w:rFonts w:cs="Calibri"/>
+                <w:b w:val="false"/>
+                <w:bCs w:val="false"/>
+                <w:sz w:val="22"/>
+                <w:szCs w:val="22"/>
+              </w:rPr>
+              <w:t>#{pjCertidoesDocumento}</w:t>
+            </w:r>
+          </w:p>
+          <w:p>
+            <w:pPr>
+              <w:pStyle w:val="Normal"/>
+              <w:widowControl w:val="false"/>
+              <w:suppressAutoHyphens w:val="true"/>
+              <w:ind w:left="0" w:right="-1" w:hanging="0"/>
+              <w:jc w:val="both"/>
+              <w:rPr>
+                <w:highlight w:val="none"/>
+                <w:shd w:fill="CCCCCC" w:val="clear"/>
+              </w:rPr>
+            </w:pPr>
+            <w:r>
+              <w:rPr>
+                <w:rFonts w:cs="Calibri"/>
+                <w:b/>
+                <w:bCs/>
+                <w:i/>
+                <w:iCs/>
+                <w:sz w:val="22"/>
+                <w:szCs w:val="22"/>
+                <w:shd w:fill="CCCCCC" w:val="clear"/>
+              </w:rPr>
+              <w:t>#{processosIdentificacaoCertidoesSimilariedade}</w:t>
+            </w:r>
+          </w:p>
+          <w:p>
+            <w:pPr>
+              <w:pStyle w:val="Normal"/>
+              <w:widowControl w:val="false"/>
+              <w:suppressAutoHyphens w:val="true"/>
+              <w:ind w:left="0" w:right="-1" w:hanging="0"/>
+              <w:jc w:val="both"/>
+              <w:rPr>
+                <w:b w:val="false"/>
+                <w:bCs w:val="false"/>
+              </w:rPr>
+            </w:pPr>
+            <w:r>
+              <w:rPr>
+                <w:rFonts w:cs="Calibri"/>
+                <w:b w:val="false"/>
+                <w:bCs w:val="false"/>
+                <w:sz w:val="22"/>
+                <w:szCs w:val="22"/>
+              </w:rPr>
+              <w:t>#{pjCertidoesSimilariedade}</w:t>
             </w:r>
           </w:p>
           <w:p>
@@ -2004,10 +2121,10 @@
         <wp:anchor behindDoc="1" distT="0" distB="0" distL="0" distR="0" simplePos="0" locked="0" layoutInCell="1" allowOverlap="1" relativeHeight="4">
           <wp:simplePos x="0" y="0"/>
           <wp:positionH relativeFrom="column">
-            <wp:posOffset>-1080135</wp:posOffset>
+            <wp:posOffset>-1082040</wp:posOffset>
           </wp:positionH>
           <wp:positionV relativeFrom="paragraph">
-            <wp:posOffset>135255</wp:posOffset>
+            <wp:posOffset>116205</wp:posOffset>
           </wp:positionV>
           <wp:extent cx="7562215" cy="9829800"/>
           <wp:effectExtent l="0" t="0" r="0" b="0"/>

</xml_diff>